<commit_message>
Missed a save on the short paper
</commit_message>
<xml_diff>
--- a/doc/SEKE-short-paper.docx
+++ b/doc/SEKE-short-paper.docx
@@ -617,7 +617,7 @@
             <v:shape id="_x0000_i1033" type="#_x0000_t75" style="width:146.05pt;height:101.9pt" o:ole="">
               <v:imagedata r:id="rId9" o:title=""/>
             </v:shape>
-            <o:OLEObject Type="Embed" ProgID="Visio.Drawing.11" ShapeID="_x0000_i1033" DrawAspect="Content" ObjectID="_1492034351" r:id="rId10"/>
+            <o:OLEObject Type="Embed" ProgID="Visio.Drawing.11" ShapeID="_x0000_i1033" DrawAspect="Content" ObjectID="_1492034422" r:id="rId10"/>
           </w:object>
         </w:r>
       </w:del>
@@ -14403,7 +14403,7 @@
 </file>
 
 <file path=customXml/itemProps1.xml><?xml version="1.0" encoding="utf-8"?>
-<ds:datastoreItem xmlns:ds="http://schemas.openxmlformats.org/officeDocument/2006/customXml" ds:itemID="{5C342080-82AE-4DA8-91EB-DB6982475B82}">
+<ds:datastoreItem xmlns:ds="http://schemas.openxmlformats.org/officeDocument/2006/customXml" ds:itemID="{FFDD14E4-4CE0-4242-8C07-BC7FC8FF3E67}">
   <ds:schemaRefs>
     <ds:schemaRef ds:uri="http://schemas.openxmlformats.org/officeDocument/2006/bibliography"/>
   </ds:schemaRefs>

</xml_diff>